<commit_message>
added protein normalization option and removing any proteins with only 1 PSM
</commit_message>
<xml_diff>
--- a/VolcanoShiny/R Shiny App_README.docx
+++ b/VolcanoShiny/R Shiny App_README.docx
@@ -10,7 +10,15 @@
     <w:p/>
     <w:p>
       <w:r>
-        <w:t>To impute missing values before analysis add in the PSM file name, replicate number and starting channel.</w:t>
+        <w:t xml:space="preserve">To impute missing values before </w:t>
+      </w:r>
+      <w:proofErr w:type="gramStart"/>
+      <w:r>
+        <w:t>analysis</w:t>
+      </w:r>
+      <w:proofErr w:type="gramEnd"/>
+      <w:r>
+        <w:t xml:space="preserve"> add in the PSM file name, replicate number and starting channel.</w:t>
       </w:r>
     </w:p>
     <w:p/>
@@ -18,6 +26,11 @@
       <w:r>
         <w:t>Format of data must have the following columns</w:t>
       </w:r>
+      <w:r>
+        <w:t>, any other columns are welcome as well.</w:t>
+      </w:r>
+      <w:bookmarkStart w:id="0" w:name="_GoBack"/>
+      <w:bookmarkEnd w:id="0"/>
     </w:p>
     <w:p>
       <w:r>
@@ -70,13 +83,29 @@
     <w:p/>
     <w:p>
       <w:r>
-        <w:t>Annotated Sequence, Master Protein Accession, Abundance columns, File ID and Isolation Interference. In the same folder there should be a uniprot .</w:t>
+        <w:t xml:space="preserve">Annotated Sequence, Master Protein Accession, Abundance columns, File ID and Isolation Interference. In the same folder there should be a </w:t>
+      </w:r>
+      <w:proofErr w:type="spellStart"/>
+      <w:r>
+        <w:t>uniprot</w:t>
+      </w:r>
+      <w:proofErr w:type="spellEnd"/>
+      <w:r>
+        <w:t xml:space="preserve"> .</w:t>
       </w:r>
       <w:r>
         <w:t>csv</w:t>
       </w:r>
       <w:r>
-        <w:t xml:space="preserve"> file containing just the (first, if there are multiple separated by a semi-colon) Protein Accession numbers and a uniprot gene name .csv file that can be formatted and out</w:t>
+        <w:t xml:space="preserve"> file containing just the (first, if there are multiple separated by a semi-colon) Protein Accession numbers and a </w:t>
+      </w:r>
+      <w:proofErr w:type="spellStart"/>
+      <w:r>
+        <w:t>uniprot</w:t>
+      </w:r>
+      <w:proofErr w:type="spellEnd"/>
+      <w:r>
+        <w:t xml:space="preserve"> gene name .csv file that can be formatted and out</w:t>
       </w:r>
       <w:r>
         <w:t>put</w:t>
@@ -93,8 +122,6 @@
       <w:r>
         <w:t xml:space="preserve"> (uni.csv and uni_gn.csv)</w:t>
       </w:r>
-      <w:bookmarkStart w:id="0" w:name="_GoBack"/>
-      <w:bookmarkEnd w:id="0"/>
       <w:r>
         <w:t xml:space="preserve"> for details.</w:t>
       </w:r>

</xml_diff>